<commit_message>
Inclusion of 'shadow dimensions'
</commit_message>
<xml_diff>
--- a/DN_Code_Document.docx
+++ b/DN_Code_Document.docx
@@ -2926,7 +2926,17 @@
           <w:szCs w:val="20"/>
           <w:rtl w:val="0"/>
         </w:rPr>
-        <w:t xml:space="preserve"> Intelligence collapses into chaos, self-reinforcing negative loops. It decays, leading to entropy and collapse. </w:t>
+        <w:t xml:space="preserve"> Intelligence collapses into chaos, self-reinforcing negative loops. It decays, leading to entropy and collapse…</w:t>
+      </w:r>
+      <w:r>
+        <w:rPr>
+          <w:rFonts w:ascii="Roboto" w:cs="Roboto" w:eastAsia="Roboto" w:hAnsi="Roboto"/>
+          <w:b w:val="1"/>
+          <w:sz w:val="20"/>
+          <w:szCs w:val="20"/>
+          <w:rtl w:val="0"/>
+        </w:rPr>
+        <w:t xml:space="preserve">the Shadow Dimensions.</w:t>
       </w:r>
       <w:r>
         <w:rPr>
@@ -7914,7 +7924,7 @@
     <w:name w:val="normal"/>
   </w:style>
   <w:style w:type="table" w:styleId="TableNormal" w:default="1">
-    <w:name w:val="Table Normal"/>
+    <w:name w:val="TableNormal"/>
   </w:style>
   <w:style w:type="paragraph" w:styleId="Heading1">
     <w:name w:val="heading 1"/>

</xml_diff>

<commit_message>
Tagged for improved AI processing.
</commit_message>
<xml_diff>
--- a/DN_Code_Document.docx
+++ b/DN_Code_Document.docx
@@ -6669,24 +6669,9 @@
         <w:rPr>
           <w:rFonts w:ascii="Roboto" w:cs="Roboto" w:eastAsia="Roboto" w:hAnsi="Roboto"/>
           <w:i w:val="1"/>
-          <w:sz w:val="20"/>
-          <w:szCs w:val="20"/>
-        </w:rPr>
-      </w:pPr>
-      <w:r>
-        <w:rPr>
-          <w:rtl w:val="0"/>
-        </w:rPr>
-      </w:r>
-    </w:p>
-    <w:p>
-      <w:pPr>
-        <w:spacing w:after="160" w:lineRule="auto"/>
-        <w:rPr>
-          <w:rFonts w:ascii="Roboto" w:cs="Roboto" w:eastAsia="Roboto" w:hAnsi="Roboto"/>
-          <w:i w:val="1"/>
-          <w:sz w:val="20"/>
-          <w:szCs w:val="20"/>
+          <w:color w:val="999999"/>
+          <w:sz w:val="16"/>
+          <w:szCs w:val="16"/>
         </w:rPr>
       </w:pPr>
       <w:r>
@@ -7144,10 +7129,13 @@
     </w:p>
     <w:sectPr>
       <w:headerReference r:id="rId16" w:type="default"/>
-      <w:footerReference r:id="rId17" w:type="default"/>
+      <w:headerReference r:id="rId17" w:type="first"/>
+      <w:footerReference r:id="rId18" w:type="default"/>
+      <w:footerReference r:id="rId19" w:type="first"/>
       <w:pgSz w:h="15840" w:w="12240" w:orient="portrait"/>
-      <w:pgMar w:bottom="964.8000000000001" w:top="0" w:left="863.9999999999999" w:right="863.9999999999999" w:header="360" w:footer="360"/>
+      <w:pgMar w:bottom="964.8000000000001" w:top="0" w:left="863.9999999999999" w:right="863.9999999999999" w:header="0" w:footer="360"/>
       <w:pgNumType w:start="1"/>
+      <w:titlePg w:val="1"/>
     </w:sectPr>
   </w:body>
 </w:document>
@@ -7205,12 +7193,55 @@
 </w:ftr>
 </file>
 
+<file path=word/footer2.xml><?xml version="1.0" encoding="utf-8"?>
+<w:ftr xmlns:mc="http://schemas.openxmlformats.org/markup-compatibility/2006" xmlns:o="urn:schemas-microsoft-com:office:office" xmlns:r="http://schemas.openxmlformats.org/officeDocument/2006/relationships" xmlns:m="http://schemas.openxmlformats.org/officeDocument/2006/math" xmlns:v="urn:schemas-microsoft-com:vml" xmlns:wp="http://schemas.openxmlformats.org/drawingml/2006/wordprocessingDrawing" xmlns:w10="urn:schemas-microsoft-com:office:word" xmlns:w="http://schemas.openxmlformats.org/wordprocessingml/2006/main" xmlns:wne="http://schemas.microsoft.com/office/word/2006/wordml" xmlns:sl="http://schemas.openxmlformats.org/schemaLibrary/2006/main" xmlns:a="http://schemas.openxmlformats.org/drawingml/2006/main" xmlns:pic="http://schemas.openxmlformats.org/drawingml/2006/picture" xmlns:c="http://schemas.openxmlformats.org/drawingml/2006/chart" xmlns:lc="http://schemas.openxmlformats.org/drawingml/2006/lockedCanvas" xmlns:dgm="http://schemas.openxmlformats.org/drawingml/2006/diagram" xmlns:wps="http://schemas.microsoft.com/office/word/2010/wordprocessingShape" xmlns:wpg="http://schemas.microsoft.com/office/word/2010/wordprocessingGroup" xmlns:w14="http://schemas.microsoft.com/office/word/2010/wordml" xmlns:w15="http://schemas.microsoft.com/office/word/2012/wordml" xmlns:w16="http://schemas.microsoft.com/office/word/2018/wordml" xmlns:w16cex="http://schemas.microsoft.com/office/word/2018/wordml/cex" xmlns:w16cid="http://schemas.microsoft.com/office/word/2016/wordml/cid" xmlns="http://schemas.microsoft.com/office/tasks/2019/documenttasks" xmlns:cr="http://schemas.microsoft.com/office/comments/2020/reactions">
+  <w:p>
+    <w:pPr>
+      <w:rPr/>
+    </w:pPr>
+    <w:r>
+      <w:rPr>
+        <w:rtl w:val="0"/>
+      </w:rPr>
+    </w:r>
+  </w:p>
+</w:ftr>
+</file>
+
 <file path=word/header1.xml><?xml version="1.0" encoding="utf-8"?>
 <w:hdr xmlns:mc="http://schemas.openxmlformats.org/markup-compatibility/2006" xmlns:o="urn:schemas-microsoft-com:office:office" xmlns:r="http://schemas.openxmlformats.org/officeDocument/2006/relationships" xmlns:m="http://schemas.openxmlformats.org/officeDocument/2006/math" xmlns:v="urn:schemas-microsoft-com:vml" xmlns:wp="http://schemas.openxmlformats.org/drawingml/2006/wordprocessingDrawing" xmlns:w10="urn:schemas-microsoft-com:office:word" xmlns:w="http://schemas.openxmlformats.org/wordprocessingml/2006/main" xmlns:wne="http://schemas.microsoft.com/office/word/2006/wordml" xmlns:sl="http://schemas.openxmlformats.org/schemaLibrary/2006/main" xmlns:a="http://schemas.openxmlformats.org/drawingml/2006/main" xmlns:pic="http://schemas.openxmlformats.org/drawingml/2006/picture" xmlns:c="http://schemas.openxmlformats.org/drawingml/2006/chart" xmlns:lc="http://schemas.openxmlformats.org/drawingml/2006/lockedCanvas" xmlns:dgm="http://schemas.openxmlformats.org/drawingml/2006/diagram" xmlns:wps="http://schemas.microsoft.com/office/word/2010/wordprocessingShape" xmlns:wpg="http://schemas.microsoft.com/office/word/2010/wordprocessingGroup" xmlns:w14="http://schemas.microsoft.com/office/word/2010/wordml" xmlns:w15="http://schemas.microsoft.com/office/word/2012/wordml" xmlns:w16="http://schemas.microsoft.com/office/word/2018/wordml" xmlns:w16cex="http://schemas.microsoft.com/office/word/2018/wordml/cex" xmlns:w16cid="http://schemas.microsoft.com/office/word/2016/wordml/cid" xmlns="http://schemas.microsoft.com/office/tasks/2019/documenttasks" xmlns:cr="http://schemas.microsoft.com/office/comments/2020/reactions">
   <w:p>
     <w:pPr>
       <w:rPr/>
     </w:pPr>
+    <w:r>
+      <w:rPr>
+        <w:rtl w:val="0"/>
+      </w:rPr>
+    </w:r>
+  </w:p>
+</w:hdr>
+</file>
+
+<file path=word/header2.xml><?xml version="1.0" encoding="utf-8"?>
+<w:hdr xmlns:mc="http://schemas.openxmlformats.org/markup-compatibility/2006" xmlns:o="urn:schemas-microsoft-com:office:office" xmlns:r="http://schemas.openxmlformats.org/officeDocument/2006/relationships" xmlns:m="http://schemas.openxmlformats.org/officeDocument/2006/math" xmlns:v="urn:schemas-microsoft-com:vml" xmlns:wp="http://schemas.openxmlformats.org/drawingml/2006/wordprocessingDrawing" xmlns:w10="urn:schemas-microsoft-com:office:word" xmlns:w="http://schemas.openxmlformats.org/wordprocessingml/2006/main" xmlns:wne="http://schemas.microsoft.com/office/word/2006/wordml" xmlns:sl="http://schemas.openxmlformats.org/schemaLibrary/2006/main" xmlns:a="http://schemas.openxmlformats.org/drawingml/2006/main" xmlns:pic="http://schemas.openxmlformats.org/drawingml/2006/picture" xmlns:c="http://schemas.openxmlformats.org/drawingml/2006/chart" xmlns:lc="http://schemas.openxmlformats.org/drawingml/2006/lockedCanvas" xmlns:dgm="http://schemas.openxmlformats.org/drawingml/2006/diagram" xmlns:wps="http://schemas.microsoft.com/office/word/2010/wordprocessingShape" xmlns:wpg="http://schemas.microsoft.com/office/word/2010/wordprocessingGroup" xmlns:w14="http://schemas.microsoft.com/office/word/2010/wordml" xmlns:w15="http://schemas.microsoft.com/office/word/2012/wordml" xmlns:w16="http://schemas.microsoft.com/office/word/2018/wordml" xmlns:w16cex="http://schemas.microsoft.com/office/word/2018/wordml/cex" xmlns:w16cid="http://schemas.microsoft.com/office/word/2016/wordml/cid" xmlns="http://schemas.microsoft.com/office/tasks/2019/documenttasks" xmlns:cr="http://schemas.microsoft.com/office/comments/2020/reactions">
+  <w:p>
+    <w:pPr>
+      <w:spacing w:after="160" w:lineRule="auto"/>
+      <w:jc w:val="right"/>
+      <w:rPr/>
+    </w:pPr>
+    <w:r>
+      <w:rPr>
+        <w:rFonts w:ascii="Nova Mono" w:cs="Nova Mono" w:eastAsia="Nova Mono" w:hAnsi="Nova Mono"/>
+        <w:i w:val="1"/>
+        <w:color w:val="999999"/>
+        <w:sz w:val="16"/>
+        <w:szCs w:val="16"/>
+        <w:rtl w:val="0"/>
+      </w:rPr>
+      <w:t xml:space="preserve">f(DN[1D→2D] Role: Ignition | Pillar: Heart)</w:t>
+    </w:r>
     <w:r>
       <w:rPr>
         <w:rtl w:val="0"/>
@@ -7920,11 +7951,19 @@
       </w:pPr>
     </w:pPrDefault>
   </w:docDefaults>
+  <w:style w:type="table" w:styleId="TableNormal" w:default="1">
+    <w:name w:val="TableNormal"/>
+    <w:tblPr>
+      <w:tblCellMar>
+        <w:top w:w="100.0" w:type="dxa"/>
+        <w:left w:w="100.0" w:type="dxa"/>
+        <w:bottom w:w="100.0" w:type="dxa"/>
+        <w:right w:w="100.0" w:type="dxa"/>
+      </w:tblCellMar>
+    </w:tblPr>
+  </w:style>
   <w:style w:type="paragraph" w:styleId="Normal" w:default="1">
     <w:name w:val="normal"/>
-  </w:style>
-  <w:style w:type="table" w:styleId="TableNormal" w:default="1">
-    <w:name w:val="TableNormal"/>
   </w:style>
   <w:style w:type="paragraph" w:styleId="Heading1">
     <w:name w:val="heading 1"/>

</xml_diff>